<commit_message>
no se lo que hice solo quiero ver si vale
</commit_message>
<xml_diff>
--- a/HOJA.docx
+++ b/HOJA.docx
@@ -1,6 +1,6 @@
 
 <file path=word/document.xml><?xml version="1.0" encoding="utf-8"?>
-<w:document xmlns:wpc="http://schemas.microsoft.com/office/word/2010/wordprocessingCanvas" xmlns:cx="http://schemas.microsoft.com/office/drawing/2014/chartex" xmlns:cx1="http://schemas.microsoft.com/office/drawing/2015/9/8/chartex" xmlns:cx2="http://schemas.microsoft.com/office/drawing/2015/10/21/chartex" xmlns:cx3="http://schemas.microsoft.com/office/drawing/2016/5/9/chartex" xmlns:cx4="http://schemas.microsoft.com/office/drawing/2016/5/10/chartex" xmlns:cx5="http://schemas.microsoft.com/office/drawing/2016/5/11/chartex" xmlns:cx6="http://schemas.microsoft.com/office/drawing/2016/5/12/chartex" xmlns:cx7="http://schemas.microsoft.com/office/drawing/2016/5/13/chartex" xmlns:cx8="http://schemas.microsoft.com/office/drawing/2016/5/14/chartex" xmlns:mc="http://schemas.openxmlformats.org/markup-compatibility/2006" xmlns:aink="http://schemas.microsoft.com/office/drawing/2016/ink" xmlns:am3d="http://schemas.microsoft.com/office/drawing/2017/model3d" xmlns:o="urn:schemas-microsoft-com:office:office" xmlns:oel="http://schemas.microsoft.com/office/2019/extlst" xmlns:r="http://schemas.openxmlformats.org/officeDocument/2006/relationships" xmlns:m="http://schemas.openxmlformats.org/officeDocument/2006/math" xmlns:v="urn:schemas-microsoft-com:vml" xmlns:wp14="http://schemas.microsoft.com/office/word/2010/wordprocessingDrawing" xmlns:wp="http://schemas.openxmlformats.org/drawingml/2006/wordprocessingDrawing" xmlns:w10="urn:schemas-microsoft-com:office:word" xmlns:w="http://schemas.openxmlformats.org/wordprocessingml/2006/main" xmlns:w14="http://schemas.microsoft.com/office/word/2010/wordml" xmlns:w15="http://schemas.microsoft.com/office/word/2012/wordml" xmlns:w16cex="http://schemas.microsoft.com/office/word/2018/wordml/cex" xmlns:w16cid="http://schemas.microsoft.com/office/word/2016/wordml/cid" xmlns:w16="http://schemas.microsoft.com/office/word/2018/wordml" xmlns:w16sdtdh="http://schemas.microsoft.com/office/word/2020/wordml/sdtdatahash" xmlns:w16se="http://schemas.microsoft.com/office/word/2015/wordml/symex" xmlns:wpg="http://schemas.microsoft.com/office/word/2010/wordprocessingGroup" xmlns:wpi="http://schemas.microsoft.com/office/word/2010/wordprocessingInk" xmlns:wne="http://schemas.microsoft.com/office/word/2006/wordml" xmlns:wps="http://schemas.microsoft.com/office/word/2010/wordprocessingShape" mc:Ignorable="w14 w15 w16se w16cid w16 w16cex w16sdtdh wp14">
+<w:document xmlns:wpc="http://schemas.microsoft.com/office/word/2010/wordprocessingCanvas" xmlns:mc="http://schemas.openxmlformats.org/markup-compatibility/2006" xmlns:o="urn:schemas-microsoft-com:office:office" xmlns:r="http://schemas.openxmlformats.org/officeDocument/2006/relationships" xmlns:m="http://schemas.openxmlformats.org/officeDocument/2006/math" xmlns:v="urn:schemas-microsoft-com:vml" xmlns:wp14="http://schemas.microsoft.com/office/word/2010/wordprocessingDrawing" xmlns:wp="http://schemas.openxmlformats.org/drawingml/2006/wordprocessingDrawing" xmlns:w10="urn:schemas-microsoft-com:office:word" xmlns:w="http://schemas.openxmlformats.org/wordprocessingml/2006/main" xmlns:w14="http://schemas.microsoft.com/office/word/2010/wordml" xmlns:w15="http://schemas.microsoft.com/office/word/2012/wordml" xmlns:wpg="http://schemas.microsoft.com/office/word/2010/wordprocessingGroup" xmlns:wpi="http://schemas.microsoft.com/office/word/2010/wordprocessingInk" xmlns:wne="http://schemas.microsoft.com/office/word/2006/wordml" xmlns:wps="http://schemas.microsoft.com/office/word/2010/wordprocessingShape" mc:Ignorable="w14 w15 wp14">
   <w:body>
     <w:p>
       <w:pPr>
@@ -27,8 +27,13 @@
       </w:r>
     </w:p>
     <w:p>
-      <w:r>
-        <w:t xml:space="preserve">nos va a ayudar a mejorar nuestros productos a comunicarnos con los clientes y equipos de trabajo de forma muy eficiente ya que </w:t>
+      <w:proofErr w:type="gramStart"/>
+      <w:r>
+        <w:t>nos</w:t>
+      </w:r>
+      <w:proofErr w:type="gramEnd"/>
+      <w:r>
+        <w:t xml:space="preserve"> va a ayudar a mejorar nuestros productos a comunicarnos con los clientes y equipos de trabajo de forma muy eficiente ya que </w:t>
       </w:r>
       <w:proofErr w:type="spellStart"/>
       <w:r>
@@ -40,8 +45,13 @@
       </w:r>
     </w:p>
     <w:p>
-      <w:r>
-        <w:t>diseño orientado a objetos, técnica de modelado de objetos todo esto permite especificar visualizar construir y documentar todos nuestros proyectos de manera eficiente y con la mayor calidad posible</w:t>
+      <w:proofErr w:type="gramStart"/>
+      <w:r>
+        <w:t>diseño</w:t>
+      </w:r>
+      <w:proofErr w:type="gramEnd"/>
+      <w:r>
+        <w:t xml:space="preserve"> orientado a objetos, técnica de modelado de objetos todo esto permite especificar visualizar construir y documentar todos nuestros proyectos de manera eficiente y con la mayor calidad posible</w:t>
       </w:r>
     </w:p>
     <w:p>
@@ -74,7 +84,15 @@
     </w:p>
     <w:p>
       <w:r>
-        <w:t>Cada tipo de diagrama UML tiene un propósito específico y se utiliza en diferentes etapas del desarrollo de software para modelar aspectos particulares de un sistema.</w:t>
+        <w:t xml:space="preserve">Cada tipo de diagrama UML tiene un propósito específico y se utiliza en diferentes etapas del </w:t>
+      </w:r>
+      <w:proofErr w:type="gramStart"/>
+      <w:r>
+        <w:t>desarrollo</w:t>
+      </w:r>
+      <w:proofErr w:type="gramEnd"/>
+      <w:r>
+        <w:t xml:space="preserve"> de software para modelar aspectos particulares de un sistema.</w:t>
       </w:r>
     </w:p>
     <w:p>
@@ -267,7 +285,13 @@
         <w:t>Similar al Diagrama de Comunicación, muestra las interacciones entre objetos con un énfasis en la estructura organizativa.</w:t>
       </w:r>
     </w:p>
-    <w:p/>
+    <w:p>
+      <w:r>
+        <w:t xml:space="preserve">Aquí le puse unas cosa no se si valdrá </w:t>
+      </w:r>
+      <w:bookmarkStart w:id="0" w:name="_GoBack"/>
+      <w:bookmarkEnd w:id="0"/>
+    </w:p>
     <w:p>
       <w:r>
         <w:rPr>
@@ -420,8 +444,13 @@
       <w:proofErr w:type="spellEnd"/>
     </w:p>
     <w:p>
-      <w:r>
-        <w:t>elementos del UML</w:t>
+      <w:proofErr w:type="gramStart"/>
+      <w:r>
+        <w:t>elementos</w:t>
+      </w:r>
+      <w:proofErr w:type="gramEnd"/>
+      <w:r>
+        <w:t xml:space="preserve"> del UML</w:t>
       </w:r>
     </w:p>
     <w:p>
@@ -582,7 +611,15 @@
       </w:r>
       <w:proofErr w:type="spellEnd"/>
       <w:r>
-        <w:t xml:space="preserve"> la clase es pública. Para la asociación colocamos una línea desde la clase que queremos asociar con otra clase, la herencia se representa con una flecha donde la clase(padre) hereda a otras clases(hijos) sus atributos.</w:t>
+        <w:t xml:space="preserve"> la clase es pública. Para la asociación colocamos una línea desde la clase que queremos asociar con otra clase, la herencia se representa con una flecha donde la </w:t>
+      </w:r>
+      <w:proofErr w:type="gramStart"/>
+      <w:r>
+        <w:t>clase(</w:t>
+      </w:r>
+      <w:proofErr w:type="gramEnd"/>
+      <w:r>
+        <w:t>padre) hereda a otras clases(hijos) sus atributos.</w:t>
       </w:r>
     </w:p>
     <w:p/>
@@ -636,7 +673,7 @@
 </file>
 
 <file path=word/numbering.xml><?xml version="1.0" encoding="utf-8"?>
-<w:numbering xmlns:wpc="http://schemas.microsoft.com/office/word/2010/wordprocessingCanvas" xmlns:cx="http://schemas.microsoft.com/office/drawing/2014/chartex" xmlns:cx1="http://schemas.microsoft.com/office/drawing/2015/9/8/chartex" xmlns:cx2="http://schemas.microsoft.com/office/drawing/2015/10/21/chartex" xmlns:cx3="http://schemas.microsoft.com/office/drawing/2016/5/9/chartex" xmlns:cx4="http://schemas.microsoft.com/office/drawing/2016/5/10/chartex" xmlns:cx5="http://schemas.microsoft.com/office/drawing/2016/5/11/chartex" xmlns:cx6="http://schemas.microsoft.com/office/drawing/2016/5/12/chartex" xmlns:cx7="http://schemas.microsoft.com/office/drawing/2016/5/13/chartex" xmlns:cx8="http://schemas.microsoft.com/office/drawing/2016/5/14/chartex" xmlns:mc="http://schemas.openxmlformats.org/markup-compatibility/2006" xmlns:aink="http://schemas.microsoft.com/office/drawing/2016/ink" xmlns:am3d="http://schemas.microsoft.com/office/drawing/2017/model3d" xmlns:o="urn:schemas-microsoft-com:office:office" xmlns:oel="http://schemas.microsoft.com/office/2019/extlst" xmlns:r="http://schemas.openxmlformats.org/officeDocument/2006/relationships" xmlns:m="http://schemas.openxmlformats.org/officeDocument/2006/math" xmlns:v="urn:schemas-microsoft-com:vml" xmlns:wp14="http://schemas.microsoft.com/office/word/2010/wordprocessingDrawing" xmlns:wp="http://schemas.openxmlformats.org/drawingml/2006/wordprocessingDrawing" xmlns:w10="urn:schemas-microsoft-com:office:word" xmlns:w="http://schemas.openxmlformats.org/wordprocessingml/2006/main" xmlns:w14="http://schemas.microsoft.com/office/word/2010/wordml" xmlns:w15="http://schemas.microsoft.com/office/word/2012/wordml" xmlns:w16cex="http://schemas.microsoft.com/office/word/2018/wordml/cex" xmlns:w16cid="http://schemas.microsoft.com/office/word/2016/wordml/cid" xmlns:w16="http://schemas.microsoft.com/office/word/2018/wordml" xmlns:w16sdtdh="http://schemas.microsoft.com/office/word/2020/wordml/sdtdatahash" xmlns:w16se="http://schemas.microsoft.com/office/word/2015/wordml/symex" xmlns:wpg="http://schemas.microsoft.com/office/word/2010/wordprocessingGroup" xmlns:wpi="http://schemas.microsoft.com/office/word/2010/wordprocessingInk" xmlns:wne="http://schemas.microsoft.com/office/word/2006/wordml" xmlns:wps="http://schemas.microsoft.com/office/word/2010/wordprocessingShape" mc:Ignorable="w14 w15 w16se w16cid w16 w16cex w16sdtdh wp14">
+<w:numbering xmlns:wpc="http://schemas.microsoft.com/office/word/2010/wordprocessingCanvas" xmlns:mc="http://schemas.openxmlformats.org/markup-compatibility/2006" xmlns:o="urn:schemas-microsoft-com:office:office" xmlns:r="http://schemas.openxmlformats.org/officeDocument/2006/relationships" xmlns:m="http://schemas.openxmlformats.org/officeDocument/2006/math" xmlns:v="urn:schemas-microsoft-com:vml" xmlns:wp14="http://schemas.microsoft.com/office/word/2010/wordprocessingDrawing" xmlns:wp="http://schemas.openxmlformats.org/drawingml/2006/wordprocessingDrawing" xmlns:w10="urn:schemas-microsoft-com:office:word" xmlns:w="http://schemas.openxmlformats.org/wordprocessingml/2006/main" xmlns:w14="http://schemas.microsoft.com/office/word/2010/wordml" xmlns:w15="http://schemas.microsoft.com/office/word/2012/wordml" xmlns:wpg="http://schemas.microsoft.com/office/word/2010/wordprocessingGroup" xmlns:wpi="http://schemas.microsoft.com/office/word/2010/wordprocessingInk" xmlns:wne="http://schemas.microsoft.com/office/word/2006/wordml" xmlns:wps="http://schemas.microsoft.com/office/word/2010/wordprocessingShape" mc:Ignorable="w14 w15 wp14">
   <w:abstractNum w:abstractNumId="0" w15:restartNumberingAfterBreak="0">
     <w:nsid w:val="011659A0"/>
     <w:multiLevelType w:val="multilevel"/>
@@ -1781,44 +1818,44 @@
       </w:rPr>
     </w:lvl>
   </w:abstractNum>
-  <w:num w:numId="1" w16cid:durableId="493111569">
+  <w:num w:numId="1">
     <w:abstractNumId w:val="3"/>
   </w:num>
-  <w:num w:numId="2" w16cid:durableId="1815247446">
+  <w:num w:numId="2">
     <w:abstractNumId w:val="6"/>
   </w:num>
-  <w:num w:numId="3" w16cid:durableId="1514300809">
+  <w:num w:numId="3">
     <w:abstractNumId w:val="0"/>
   </w:num>
-  <w:num w:numId="4" w16cid:durableId="1594782656">
+  <w:num w:numId="4">
     <w:abstractNumId w:val="5"/>
   </w:num>
-  <w:num w:numId="5" w16cid:durableId="775978266">
+  <w:num w:numId="5">
     <w:abstractNumId w:val="10"/>
   </w:num>
-  <w:num w:numId="6" w16cid:durableId="1934895435">
+  <w:num w:numId="6">
     <w:abstractNumId w:val="8"/>
   </w:num>
-  <w:num w:numId="7" w16cid:durableId="1470391663">
+  <w:num w:numId="7">
     <w:abstractNumId w:val="9"/>
   </w:num>
-  <w:num w:numId="8" w16cid:durableId="1368986241">
+  <w:num w:numId="8">
     <w:abstractNumId w:val="1"/>
   </w:num>
-  <w:num w:numId="9" w16cid:durableId="444278831">
+  <w:num w:numId="9">
     <w:abstractNumId w:val="2"/>
   </w:num>
-  <w:num w:numId="10" w16cid:durableId="1329988182">
+  <w:num w:numId="10">
     <w:abstractNumId w:val="4"/>
   </w:num>
-  <w:num w:numId="11" w16cid:durableId="697269150">
+  <w:num w:numId="11">
     <w:abstractNumId w:val="7"/>
   </w:num>
 </w:numbering>
 </file>
 
 <file path=word/styles.xml><?xml version="1.0" encoding="utf-8"?>
-<w:styles xmlns:mc="http://schemas.openxmlformats.org/markup-compatibility/2006" xmlns:r="http://schemas.openxmlformats.org/officeDocument/2006/relationships" xmlns:w="http://schemas.openxmlformats.org/wordprocessingml/2006/main" xmlns:w14="http://schemas.microsoft.com/office/word/2010/wordml" xmlns:w15="http://schemas.microsoft.com/office/word/2012/wordml" xmlns:w16cex="http://schemas.microsoft.com/office/word/2018/wordml/cex" xmlns:w16cid="http://schemas.microsoft.com/office/word/2016/wordml/cid" xmlns:w16="http://schemas.microsoft.com/office/word/2018/wordml" xmlns:w16sdtdh="http://schemas.microsoft.com/office/word/2020/wordml/sdtdatahash" xmlns:w16se="http://schemas.microsoft.com/office/word/2015/wordml/symex" mc:Ignorable="w14 w15 w16se w16cid w16 w16cex w16sdtdh">
+<w:styles xmlns:mc="http://schemas.openxmlformats.org/markup-compatibility/2006" xmlns:r="http://schemas.openxmlformats.org/officeDocument/2006/relationships" xmlns:w="http://schemas.openxmlformats.org/wordprocessingml/2006/main" xmlns:w14="http://schemas.microsoft.com/office/word/2010/wordml" xmlns:w15="http://schemas.microsoft.com/office/word/2012/wordml" mc:Ignorable="w14 w15">
   <w:docDefaults>
     <w:rPrDefault>
       <w:rPr>
@@ -1836,7 +1873,7 @@
       </w:pPr>
     </w:pPrDefault>
   </w:docDefaults>
-  <w:latentStyles w:defLockedState="0" w:defUIPriority="99" w:defSemiHidden="0" w:defUnhideWhenUsed="0" w:defQFormat="0" w:count="376">
+  <w:latentStyles w:defLockedState="0" w:defUIPriority="99" w:defSemiHidden="0" w:defUnhideWhenUsed="0" w:defQFormat="0" w:count="371">
     <w:lsdException w:name="Normal" w:uiPriority="0" w:qFormat="1"/>
     <w:lsdException w:name="heading 1" w:uiPriority="9" w:qFormat="1"/>
     <w:lsdException w:name="heading 2" w:semiHidden="1" w:uiPriority="9" w:unhideWhenUsed="1" w:qFormat="1"/>
@@ -2208,11 +2245,6 @@
     <w:lsdException w:name="List Table 5 Dark Accent 6" w:uiPriority="50"/>
     <w:lsdException w:name="List Table 6 Colorful Accent 6" w:uiPriority="51"/>
     <w:lsdException w:name="List Table 7 Colorful Accent 6" w:uiPriority="52"/>
-    <w:lsdException w:name="Mention" w:semiHidden="1" w:unhideWhenUsed="1"/>
-    <w:lsdException w:name="Smart Hyperlink" w:semiHidden="1" w:unhideWhenUsed="1"/>
-    <w:lsdException w:name="Hashtag" w:semiHidden="1" w:unhideWhenUsed="1"/>
-    <w:lsdException w:name="Unresolved Mention" w:semiHidden="1" w:unhideWhenUsed="1"/>
-    <w:lsdException w:name="Smart Link" w:semiHidden="1" w:unhideWhenUsed="1"/>
   </w:latentStyles>
   <w:style w:type="paragraph" w:default="1" w:styleId="Normal">
     <w:name w:val="Normal"/>

</xml_diff>